<commit_message>
aprendizaje y desarrollo de la personalidad actualizado
</commit_message>
<xml_diff>
--- a/Aprendizaje y desarrollo de la personalidad.docx
+++ b/Aprendizaje y desarrollo de la personalidad.docx
@@ -245,6 +245,841 @@
       </w:pPr>
       <w:r>
         <w:t>No dar teléfono nunca</w:t>
+      </w:r>
+    </w:p>
+    <w:p>
+      <w:r>
+        <w:t>2022/09/22</w:t>
+      </w:r>
+    </w:p>
+    <w:p>
+      <w:pPr>
+        <w:pStyle w:val="Prrafodelista"/>
+        <w:numPr>
+          <w:ilvl w:val="0"/>
+          <w:numId w:val="1"/>
+        </w:numPr>
+      </w:pPr>
+      <w:r>
+        <w:t>Las chicas maduran antes que los chicos pero desde los 11 o 12 años ya!</w:t>
+      </w:r>
+    </w:p>
+    <w:p>
+      <w:pPr>
+        <w:pStyle w:val="Prrafodelista"/>
+        <w:numPr>
+          <w:ilvl w:val="0"/>
+          <w:numId w:val="1"/>
+        </w:numPr>
+      </w:pPr>
+      <w:r>
+        <w:t>Cómo se trata el tema del teléfono móvil por las noches? Destrucción de conexiones neuronales. Los padres puede que vengan en algún momento a solicitar guidance sobre el tema.</w:t>
+      </w:r>
+    </w:p>
+    <w:p>
+      <w:pPr>
+        <w:pStyle w:val="Prrafodelista"/>
+        <w:numPr>
+          <w:ilvl w:val="0"/>
+          <w:numId w:val="1"/>
+        </w:numPr>
+      </w:pPr>
+      <w:r>
+        <w:t>El que tienes delante puede no aprender como tú</w:t>
+      </w:r>
+    </w:p>
+    <w:p>
+      <w:pPr>
+        <w:pStyle w:val="Prrafodelista"/>
+        <w:numPr>
+          <w:ilvl w:val="0"/>
+          <w:numId w:val="1"/>
+        </w:numPr>
+      </w:pPr>
+      <w:r>
+        <w:t>El que tienes delante puede que sude de lo que le quieras contar</w:t>
+      </w:r>
+    </w:p>
+    <w:p>
+      <w:pPr>
+        <w:pStyle w:val="Prrafodelista"/>
+        <w:numPr>
+          <w:ilvl w:val="0"/>
+          <w:numId w:val="1"/>
+        </w:numPr>
+      </w:pPr>
+      <w:r>
+        <w:t>No es solo contar. Es contar para ser entendido.</w:t>
+      </w:r>
+    </w:p>
+    <w:p>
+      <w:pPr>
+        <w:pStyle w:val="Prrafodelista"/>
+        <w:numPr>
+          <w:ilvl w:val="0"/>
+          <w:numId w:val="1"/>
+        </w:numPr>
+      </w:pPr>
+      <w:r>
+        <w:t>Quieren ser mayores pero no quieren crecer.</w:t>
+      </w:r>
+    </w:p>
+    <w:p>
+      <w:pPr>
+        <w:pStyle w:val="Prrafodelista"/>
+        <w:numPr>
+          <w:ilvl w:val="0"/>
+          <w:numId w:val="1"/>
+        </w:numPr>
+      </w:pPr>
+      <w:r>
+        <w:t>ACTIVIDAD PRÁCTICA</w:t>
+      </w:r>
+      <w:r>
+        <w:t>:</w:t>
+      </w:r>
+    </w:p>
+    <w:p>
+      <w:pPr>
+        <w:pStyle w:val="Prrafodelista"/>
+        <w:numPr>
+          <w:ilvl w:val="1"/>
+          <w:numId w:val="1"/>
+        </w:numPr>
+      </w:pPr>
+      <w:r>
+        <w:t>(recordar las 3 partes: trabajo en grupo, puesta en común, componente individual)</w:t>
+      </w:r>
+    </w:p>
+    <w:p>
+      <w:pPr>
+        <w:pStyle w:val="Prrafodelista"/>
+        <w:numPr>
+          <w:ilvl w:val="1"/>
+          <w:numId w:val="1"/>
+        </w:numPr>
+      </w:pPr>
+      <w:r>
+        <w:t>Cómo aprendo hoy en día?</w:t>
+      </w:r>
+      <w:r>
+        <w:t xml:space="preserve"> (como adulto, lo que soy)</w:t>
+      </w:r>
+      <w:r>
+        <w:t xml:space="preserve"> (no confundirlo con el por qué aprendo)</w:t>
+      </w:r>
+    </w:p>
+    <w:p>
+      <w:pPr>
+        <w:pStyle w:val="Prrafodelista"/>
+        <w:numPr>
+          <w:ilvl w:val="2"/>
+          <w:numId w:val="1"/>
+        </w:numPr>
+      </w:pPr>
+      <w:r>
+        <w:t>Se usa mucho internet. Puede distraer, pero si aprendes a usarlo bien, reconoces lo weno de lo malo.</w:t>
+      </w:r>
+    </w:p>
+    <w:p>
+      <w:pPr>
+        <w:pStyle w:val="Prrafodelista"/>
+        <w:numPr>
+          <w:ilvl w:val="2"/>
+          <w:numId w:val="1"/>
+        </w:numPr>
+      </w:pPr>
+      <w:r>
+        <w:t>Preguntando mucho</w:t>
+      </w:r>
+      <w:r>
+        <w:t xml:space="preserve"> para que me apunten.</w:t>
+      </w:r>
+    </w:p>
+    <w:p>
+      <w:pPr>
+        <w:pStyle w:val="Prrafodelista"/>
+        <w:numPr>
+          <w:ilvl w:val="2"/>
+          <w:numId w:val="1"/>
+        </w:numPr>
+      </w:pPr>
+      <w:r>
+        <w:t>De mis amigos y compañeros.</w:t>
+      </w:r>
+    </w:p>
+    <w:p>
+      <w:pPr>
+        <w:pStyle w:val="Prrafodelista"/>
+        <w:numPr>
+          <w:ilvl w:val="2"/>
+          <w:numId w:val="1"/>
+        </w:numPr>
+      </w:pPr>
+      <w:r>
+        <w:lastRenderedPageBreak/>
+        <w:t>Se aprende mucho por boca.</w:t>
+      </w:r>
+    </w:p>
+    <w:p>
+      <w:pPr>
+        <w:pStyle w:val="Prrafodelista"/>
+        <w:numPr>
+          <w:ilvl w:val="2"/>
+          <w:numId w:val="1"/>
+        </w:numPr>
+      </w:pPr>
+      <w:r>
+        <w:t>Te juntas con el que sabe.</w:t>
+      </w:r>
+    </w:p>
+    <w:p>
+      <w:pPr>
+        <w:pStyle w:val="Prrafodelista"/>
+        <w:numPr>
+          <w:ilvl w:val="2"/>
+          <w:numId w:val="1"/>
+        </w:numPr>
+      </w:pPr>
+      <w:r>
+        <w:t>Ya se ha desarrollado un criterio para elegir la información</w:t>
+      </w:r>
+    </w:p>
+    <w:p>
+      <w:pPr>
+        <w:pStyle w:val="Prrafodelista"/>
+        <w:numPr>
+          <w:ilvl w:val="2"/>
+          <w:numId w:val="1"/>
+        </w:numPr>
+      </w:pPr>
+      <w:r>
+        <w:t>Copiando el ejemplo bueno</w:t>
+      </w:r>
+    </w:p>
+    <w:p>
+      <w:pPr>
+        <w:pStyle w:val="Prrafodelista"/>
+        <w:numPr>
+          <w:ilvl w:val="2"/>
+          <w:numId w:val="1"/>
+        </w:numPr>
+      </w:pPr>
+      <w:r>
+        <w:t>También puede que no haya una sola verdad o una sola forma buena de hacerlo.</w:t>
+      </w:r>
+    </w:p>
+    <w:p>
+      <w:pPr>
+        <w:pStyle w:val="Prrafodelista"/>
+        <w:numPr>
+          <w:ilvl w:val="2"/>
+          <w:numId w:val="1"/>
+        </w:numPr>
+      </w:pPr>
+      <w:r>
+        <w:t>Videotutoriales.</w:t>
+      </w:r>
+    </w:p>
+    <w:p>
+      <w:pPr>
+        <w:pStyle w:val="Prrafodelista"/>
+        <w:numPr>
+          <w:ilvl w:val="2"/>
+          <w:numId w:val="1"/>
+        </w:numPr>
+      </w:pPr>
+      <w:r>
+        <w:t>Ahora vamos a lo que nos gusta y aprendemos de ahí.</w:t>
+      </w:r>
+    </w:p>
+    <w:p>
+      <w:pPr>
+        <w:pStyle w:val="Prrafodelista"/>
+        <w:numPr>
+          <w:ilvl w:val="2"/>
+          <w:numId w:val="1"/>
+        </w:numPr>
+      </w:pPr>
+      <w:r>
+        <w:t>Fallando mucho y asumiendo las consecuencias de tus errores. Antes era todo más guiado.</w:t>
+      </w:r>
+    </w:p>
+    <w:p>
+      <w:pPr>
+        <w:pStyle w:val="Prrafodelista"/>
+        <w:numPr>
+          <w:ilvl w:val="2"/>
+          <w:numId w:val="1"/>
+        </w:numPr>
+      </w:pPr>
+      <w:r>
+        <w:t>Ahora aprendemos más despacio pero mejor, porque el tiempo no es limitante.</w:t>
+      </w:r>
+    </w:p>
+    <w:p>
+      <w:pPr>
+        <w:pStyle w:val="Prrafodelista"/>
+        <w:numPr>
+          <w:ilvl w:val="2"/>
+          <w:numId w:val="1"/>
+        </w:numPr>
+      </w:pPr>
+      <w:r>
+        <w:t>Con ejemplos se aprende</w:t>
+      </w:r>
+    </w:p>
+    <w:p>
+      <w:pPr>
+        <w:pStyle w:val="Prrafodelista"/>
+        <w:numPr>
+          <w:ilvl w:val="2"/>
+          <w:numId w:val="1"/>
+        </w:numPr>
+      </w:pPr>
+      <w:r>
+        <w:t>Con cosas tangibles. Con analogías.</w:t>
+      </w:r>
+    </w:p>
+    <w:p>
+      <w:pPr>
+        <w:pStyle w:val="Prrafodelista"/>
+        <w:numPr>
+          <w:ilvl w:val="1"/>
+          <w:numId w:val="1"/>
+        </w:numPr>
+      </w:pPr>
+      <w:r>
+        <w:t>Cómo he aprendido todo lo que sé hoy?</w:t>
+      </w:r>
+    </w:p>
+    <w:p>
+      <w:pPr>
+        <w:pStyle w:val="Prrafodelista"/>
+        <w:numPr>
+          <w:ilvl w:val="2"/>
+          <w:numId w:val="1"/>
+        </w:numPr>
+      </w:pPr>
+      <w:r>
+        <w:t>Memorizando (más en clase)</w:t>
+      </w:r>
+    </w:p>
+    <w:p>
+      <w:pPr>
+        <w:pStyle w:val="Prrafodelista"/>
+        <w:numPr>
+          <w:ilvl w:val="2"/>
+          <w:numId w:val="1"/>
+        </w:numPr>
+      </w:pPr>
+      <w:r>
+        <w:t>En casa con experiencias</w:t>
+      </w:r>
+    </w:p>
+    <w:p>
+      <w:pPr>
+        <w:pStyle w:val="Prrafodelista"/>
+        <w:numPr>
+          <w:ilvl w:val="2"/>
+          <w:numId w:val="1"/>
+        </w:numPr>
+      </w:pPr>
+      <w:r>
+        <w:t>En el cole haciendo todo por pasos</w:t>
+      </w:r>
+    </w:p>
+    <w:p>
+      <w:pPr>
+        <w:pStyle w:val="Prrafodelista"/>
+        <w:numPr>
+          <w:ilvl w:val="2"/>
+          <w:numId w:val="1"/>
+        </w:numPr>
+      </w:pPr>
+      <w:r>
+        <w:t>Diferentes fuentes. En casa más visual y práctico.</w:t>
+      </w:r>
+    </w:p>
+    <w:p>
+      <w:pPr>
+        <w:pStyle w:val="Prrafodelista"/>
+        <w:numPr>
+          <w:ilvl w:val="2"/>
+          <w:numId w:val="1"/>
+        </w:numPr>
+      </w:pPr>
+      <w:r>
+        <w:t>Hacer ejercicios. Teoría – ejercicios – problemas.</w:t>
+      </w:r>
+    </w:p>
+    <w:p>
+      <w:pPr>
+        <w:pStyle w:val="Prrafodelista"/>
+        <w:numPr>
+          <w:ilvl w:val="2"/>
+          <w:numId w:val="1"/>
+        </w:numPr>
+      </w:pPr>
+      <w:r>
+        <w:t>La repetición hacía aprender muy bien</w:t>
+      </w:r>
+    </w:p>
+    <w:p>
+      <w:pPr>
+        <w:pStyle w:val="Prrafodelista"/>
+        <w:numPr>
+          <w:ilvl w:val="2"/>
+          <w:numId w:val="1"/>
+        </w:numPr>
+      </w:pPr>
+      <w:r>
+        <w:t>Los esquemas ayudaban a aprender.</w:t>
+      </w:r>
+    </w:p>
+    <w:p>
+      <w:pPr>
+        <w:pStyle w:val="Prrafodelista"/>
+        <w:numPr>
+          <w:ilvl w:val="2"/>
+          <w:numId w:val="1"/>
+        </w:numPr>
+      </w:pPr>
+      <w:r>
+        <w:t xml:space="preserve">Tema valores </w:t>
+      </w:r>
+      <w:r>
+        <w:t xml:space="preserve">observando qué </w:t>
+      </w:r>
+      <w:r>
+        <w:t>tratos me gustaban o no e intentar replicar lo weno.</w:t>
+      </w:r>
+      <w:r>
+        <w:t xml:space="preserve"> También experimentando. Tiras del pelo ala gente y les duele, entonces no lo haces más.</w:t>
+      </w:r>
+    </w:p>
+    <w:p>
+      <w:pPr>
+        <w:pStyle w:val="Prrafodelista"/>
+        <w:numPr>
+          <w:ilvl w:val="2"/>
+          <w:numId w:val="1"/>
+        </w:numPr>
+      </w:pPr>
+      <w:r>
+        <w:t>Algunos bajo presión. Yo era más organizado. Tenía horarios.</w:t>
+      </w:r>
+    </w:p>
+    <w:p>
+      <w:pPr>
+        <w:pStyle w:val="Prrafodelista"/>
+        <w:numPr>
+          <w:ilvl w:val="2"/>
+          <w:numId w:val="1"/>
+        </w:numPr>
+      </w:pPr>
+      <w:r>
+        <w:t>Por castigo recompensa.</w:t>
+      </w:r>
+    </w:p>
+    <w:p>
+      <w:pPr>
+        <w:pStyle w:val="Prrafodelista"/>
+        <w:numPr>
+          <w:ilvl w:val="2"/>
+          <w:numId w:val="1"/>
+        </w:numPr>
+      </w:pPr>
+      <w:r>
+        <w:t>Yo de pequeño con mi amigo pedro y migui. Enseñando a mis amigos.</w:t>
+      </w:r>
+      <w:r>
+        <w:t xml:space="preserve"> Aprendizaje con iguales o algo así.</w:t>
+      </w:r>
+    </w:p>
+    <w:p>
+      <w:pPr>
+        <w:pStyle w:val="Prrafodelista"/>
+        <w:numPr>
+          <w:ilvl w:val="2"/>
+          <w:numId w:val="1"/>
+        </w:numPr>
+      </w:pPr>
+      <w:r>
+        <w:t>A hablar por imitación</w:t>
+      </w:r>
+    </w:p>
+    <w:p>
+      <w:pPr>
+        <w:pStyle w:val="Prrafodelista"/>
+        <w:numPr>
+          <w:ilvl w:val="1"/>
+          <w:numId w:val="1"/>
+        </w:numPr>
+      </w:pPr>
+      <w:r>
+        <w:t>Tips</w:t>
+      </w:r>
+      <w:r>
+        <w:t xml:space="preserve"> del profe</w:t>
+      </w:r>
+      <w:r>
+        <w:t>:</w:t>
+      </w:r>
+    </w:p>
+    <w:p>
+      <w:pPr>
+        <w:pStyle w:val="Prrafodelista"/>
+        <w:numPr>
+          <w:ilvl w:val="2"/>
+          <w:numId w:val="1"/>
+        </w:numPr>
+      </w:pPr>
+      <w:r>
+        <w:t xml:space="preserve">Entregar la parte </w:t>
+      </w:r>
+      <w:r>
+        <w:t xml:space="preserve">de grupo </w:t>
+      </w:r>
+      <w:r>
+        <w:t>todos igual</w:t>
+      </w:r>
+    </w:p>
+    <w:p>
+      <w:pPr>
+        <w:pStyle w:val="Prrafodelista"/>
+        <w:numPr>
+          <w:ilvl w:val="2"/>
+          <w:numId w:val="1"/>
+        </w:numPr>
+      </w:pPr>
+      <w:r>
+        <w:t>Darle forma más de redacción</w:t>
+      </w:r>
+    </w:p>
+    <w:p>
+      <w:pPr>
+        <w:pStyle w:val="Prrafodelista"/>
+        <w:numPr>
+          <w:ilvl w:val="2"/>
+          <w:numId w:val="1"/>
+        </w:numPr>
+      </w:pPr>
+      <w:r>
+        <w:t>No limitar el aprendizaje al contexto académico. Hablar tb de lo que se aprende fuera.</w:t>
+      </w:r>
+    </w:p>
+    <w:p>
+      <w:pPr>
+        <w:pStyle w:val="Prrafodelista"/>
+        <w:numPr>
+          <w:ilvl w:val="2"/>
+          <w:numId w:val="1"/>
+        </w:numPr>
+      </w:pPr>
+      <w:r>
+        <w:t>Hemos aprendido siempre a solas? O con alguien?</w:t>
+      </w:r>
+    </w:p>
+    <w:p>
+      <w:pPr>
+        <w:pStyle w:val="Prrafodelista"/>
+        <w:numPr>
+          <w:ilvl w:val="2"/>
+          <w:numId w:val="1"/>
+        </w:numPr>
+      </w:pPr>
+      <w:r>
+        <w:t>Se aprende de la misma forma ahora que de pequeños?</w:t>
+      </w:r>
+    </w:p>
+    <w:p>
+      <w:pPr>
+        <w:pStyle w:val="Prrafodelista"/>
+        <w:numPr>
+          <w:ilvl w:val="2"/>
+          <w:numId w:val="1"/>
+        </w:numPr>
+      </w:pPr>
+      <w:r>
+        <w:t>Hemos dejado de aprender con ojos de niño?</w:t>
+      </w:r>
+    </w:p>
+    <w:p>
+      <w:pPr>
+        <w:pStyle w:val="Prrafodelista"/>
+        <w:numPr>
+          <w:ilvl w:val="2"/>
+          <w:numId w:val="1"/>
+        </w:numPr>
+      </w:pPr>
+      <w:r>
+        <w:t>Cómo aprendimos a atarnos los cordones de las zapas, a nadar, a montar en bici</w:t>
+      </w:r>
+      <w:r>
+        <w:t>, a andar, a andar</w:t>
+      </w:r>
+      <w:r>
+        <w:t>?</w:t>
+      </w:r>
+    </w:p>
+    <w:p>
+      <w:pPr>
+        <w:pStyle w:val="Prrafodelista"/>
+        <w:numPr>
+          <w:ilvl w:val="1"/>
+          <w:numId w:val="1"/>
+        </w:numPr>
+      </w:pPr>
+      <w:r>
+        <w:t>Qué dice el resto de grupos?</w:t>
+      </w:r>
+    </w:p>
+    <w:p>
+      <w:pPr>
+        <w:pStyle w:val="Prrafodelista"/>
+        <w:numPr>
+          <w:ilvl w:val="2"/>
+          <w:numId w:val="1"/>
+        </w:numPr>
+      </w:pPr>
+      <w:r>
+        <w:t>Educación obligatoria más estricta y no por interés. Miedo a sacar mala nota o por que te pongan un negativo. Luego hay más libertad de elegir y mueve también el interés.</w:t>
+      </w:r>
+    </w:p>
+    <w:p>
+      <w:pPr>
+        <w:pStyle w:val="Prrafodelista"/>
+        <w:numPr>
+          <w:ilvl w:val="2"/>
+          <w:numId w:val="1"/>
+        </w:numPr>
+      </w:pPr>
+      <w:r>
+        <w:t>Proceso más básico observar y repetir.</w:t>
+      </w:r>
+    </w:p>
+    <w:p>
+      <w:pPr>
+        <w:pStyle w:val="Prrafodelista"/>
+        <w:numPr>
+          <w:ilvl w:val="2"/>
+          <w:numId w:val="1"/>
+        </w:numPr>
+      </w:pPr>
+      <w:r>
+        <w:t>Info se recibe en solitario pero luego aprendizaje es más en grupos. Puesta en común de entendimiento de conceptos.</w:t>
+      </w:r>
+    </w:p>
+    <w:p>
+      <w:pPr>
+        <w:pStyle w:val="Prrafodelista"/>
+        <w:numPr>
+          <w:ilvl w:val="2"/>
+          <w:numId w:val="1"/>
+        </w:numPr>
+      </w:pPr>
+      <w:r>
+        <w:t>Mi amigo estalella me enseñó a limpiarme el culo</w:t>
+      </w:r>
+    </w:p>
+    <w:p>
+      <w:pPr>
+        <w:pStyle w:val="Prrafodelista"/>
+        <w:numPr>
+          <w:ilvl w:val="2"/>
+          <w:numId w:val="1"/>
+        </w:numPr>
+      </w:pPr>
+      <w:r>
+        <w:lastRenderedPageBreak/>
+        <w:t>De pequeños somos más dependientes de la confianza</w:t>
+      </w:r>
+      <w:r>
+        <w:t xml:space="preserve"> en los demás. Ahora tenemos menos miedo. Ahora somos más crédulos o más críticos?</w:t>
+      </w:r>
+      <w:r>
+        <w:t xml:space="preserve"> Somos ahora más flexibles ahora al cambiar nuestra forma de pensar? De pequeño eres más moldeable. Ahora no tanto.</w:t>
+      </w:r>
+      <w:r>
+        <w:t xml:space="preserve"> Ahora tienes prejuicios, te cuesta más adaptarte a lo que te cuentan.</w:t>
+      </w:r>
+      <w:r>
+        <w:t xml:space="preserve"> Ahora quizá más sesgado.</w:t>
+      </w:r>
+    </w:p>
+    <w:p>
+      <w:pPr>
+        <w:pStyle w:val="Prrafodelista"/>
+        <w:numPr>
+          <w:ilvl w:val="2"/>
+          <w:numId w:val="1"/>
+        </w:numPr>
+      </w:pPr>
+      <w:r>
+        <w:t>Lo que no les ha pasado a los niños, para ellos no existe. Cómo eres capaz de meterte dentro de su lógica para que te entienda?</w:t>
+      </w:r>
+    </w:p>
+    <w:p>
+      <w:pPr>
+        <w:pStyle w:val="Prrafodelista"/>
+        <w:numPr>
+          <w:ilvl w:val="2"/>
+          <w:numId w:val="1"/>
+        </w:numPr>
+      </w:pPr>
+      <w:r>
+        <w:t>El profe que está cerca de la realidad de lo que yo hago, me va a enseñar mejor. Corolario: conoce mejor a quien enseñas.</w:t>
+      </w:r>
+    </w:p>
+    <w:p>
+      <w:pPr>
+        <w:pStyle w:val="Prrafodelista"/>
+        <w:numPr>
+          <w:ilvl w:val="2"/>
+          <w:numId w:val="1"/>
+        </w:numPr>
+      </w:pPr>
+      <w:r>
+        <w:t>Las experiencias traumáticas te hacen aprender más o te hacen aprender menos? Seguro que menos.</w:t>
+      </w:r>
+      <w:r>
+        <w:t xml:space="preserve"> Mucha gente genera conductas de evitación o de escape.</w:t>
+      </w:r>
+    </w:p>
+    <w:p>
+      <w:pPr>
+        <w:pStyle w:val="Prrafodelista"/>
+        <w:numPr>
+          <w:ilvl w:val="2"/>
+          <w:numId w:val="1"/>
+        </w:numPr>
+      </w:pPr>
+      <w:r>
+        <w:t>Por qué nos empeñamos en que repitan lo que les enseño?</w:t>
+      </w:r>
+    </w:p>
+    <w:p>
+      <w:pPr>
+        <w:pStyle w:val="Prrafodelista"/>
+        <w:numPr>
+          <w:ilvl w:val="2"/>
+          <w:numId w:val="1"/>
+        </w:numPr>
+      </w:pPr>
+      <w:r>
+        <w:t>Cómo podemos ayudar a pensar en nuestros muchachos?</w:t>
+      </w:r>
+      <w:r>
+        <w:t xml:space="preserve"> Cómo pueden aprender a desarrollar el pensamiento crítico?</w:t>
+      </w:r>
+    </w:p>
+    <w:p>
+      <w:pPr>
+        <w:pStyle w:val="Prrafodelista"/>
+        <w:numPr>
+          <w:ilvl w:val="2"/>
+          <w:numId w:val="1"/>
+        </w:numPr>
+      </w:pPr>
+      <w:r>
+        <w:t>Cuanto más te encaminas hacia una forma de pensar, más rechazas otras formas de pensar.</w:t>
+      </w:r>
+    </w:p>
+    <w:p>
+      <w:pPr>
+        <w:pStyle w:val="Prrafodelista"/>
+        <w:numPr>
+          <w:ilvl w:val="2"/>
+          <w:numId w:val="1"/>
+        </w:numPr>
+      </w:pPr>
+      <w:r>
+        <w:t>He de poner bajo la luz de la lupa si al enseñar lo he hecho bien o si me ha salido de chiripa. Ahí juega un papel clave nuestra rigidez mental.</w:t>
+      </w:r>
+    </w:p>
+    <w:p>
+      <w:pPr>
+        <w:pStyle w:val="Prrafodelista"/>
+        <w:numPr>
+          <w:ilvl w:val="2"/>
+          <w:numId w:val="1"/>
+        </w:numPr>
+      </w:pPr>
+      <w:r>
+        <w:t>Cuando somos más pequeños somos más egocéntricos: si no me ha pasado a mí, no es verdad. Si sí me ha pasado a mí, tiene que ser la verdad.</w:t>
+      </w:r>
+    </w:p>
+    <w:p>
+      <w:pPr>
+        <w:pStyle w:val="Prrafodelista"/>
+        <w:numPr>
+          <w:ilvl w:val="2"/>
+          <w:numId w:val="1"/>
+        </w:numPr>
+      </w:pPr>
+      <w:r>
+        <w:t>De mayor vemos determinada prensa y tele pq somos más tozudos.</w:t>
+      </w:r>
+    </w:p>
+    <w:p>
+      <w:pPr>
+        <w:pStyle w:val="Prrafodelista"/>
+        <w:numPr>
+          <w:ilvl w:val="2"/>
+          <w:numId w:val="1"/>
+        </w:numPr>
+      </w:pPr>
+      <w:r>
+        <w:t>Mi forma de entender el mundo se proyecta hacia mis alumnos. Hay que tener mucho cuidado con eso.</w:t>
+      </w:r>
+    </w:p>
+    <w:p>
+      <w:pPr>
+        <w:pStyle w:val="Prrafodelista"/>
+        <w:numPr>
+          <w:ilvl w:val="2"/>
+          <w:numId w:val="1"/>
+        </w:numPr>
+      </w:pPr>
+      <w:r>
+        <w:t>Educar hacia el escuchar, para que se trabaje de distinta forma.</w:t>
+      </w:r>
+    </w:p>
+    <w:p>
+      <w:pPr>
+        <w:pStyle w:val="Prrafodelista"/>
+        <w:numPr>
+          <w:ilvl w:val="2"/>
+          <w:numId w:val="1"/>
+        </w:numPr>
+      </w:pPr>
+      <w:r>
+        <w:t>Primero te fijas en profes y padres. Luego observas, reflexionas y haces.</w:t>
+      </w:r>
+    </w:p>
+    <w:p>
+      <w:pPr>
+        <w:pStyle w:val="Prrafodelista"/>
+        <w:numPr>
+          <w:ilvl w:val="2"/>
+          <w:numId w:val="1"/>
+        </w:numPr>
+      </w:pPr>
+      <w:r>
+        <w:t>Ana dice que no podemos ‘inculcar’ a los niños lo que es malo. Tenemos que guiar su pensamiento.</w:t>
+      </w:r>
+    </w:p>
+    <w:p>
+      <w:pPr>
+        <w:pStyle w:val="Prrafodelista"/>
+        <w:numPr>
+          <w:ilvl w:val="2"/>
+          <w:numId w:val="1"/>
+        </w:numPr>
+      </w:pPr>
+      <w:r>
+        <w:t>Nuestras creencias matizan las acciones que tomamos al enseñar.</w:t>
       </w:r>
     </w:p>
     <w:sectPr>
@@ -274,7 +1109,7 @@
         <w:rFonts w:ascii="Calibri" w:eastAsiaTheme="minorHAnsi" w:hAnsi="Calibri" w:cs="Calibri" w:hint="default"/>
       </w:rPr>
     </w:lvl>
-    <w:lvl w:ilvl="1" w:tplc="0C0A0003" w:tentative="1">
+    <w:lvl w:ilvl="1" w:tplc="0C0A0003">
       <w:start w:val="1"/>
       <w:numFmt w:val="bullet"/>
       <w:lvlText w:val="o"/>
@@ -286,7 +1121,7 @@
         <w:rFonts w:ascii="Courier New" w:hAnsi="Courier New" w:cs="Courier New" w:hint="default"/>
       </w:rPr>
     </w:lvl>
-    <w:lvl w:ilvl="2" w:tplc="0C0A0005" w:tentative="1">
+    <w:lvl w:ilvl="2" w:tplc="0C0A0005">
       <w:start w:val="1"/>
       <w:numFmt w:val="bullet"/>
       <w:lvlText w:val=""/>

</xml_diff>